<commit_message>
ger fund data and info
Download fund performance indicator and fund information through TongLian api.
</commit_message>
<xml_diff>
--- a/FoF/FoF.docx
+++ b/FoF/FoF.docx
@@ -70,10 +70,124 @@
         <w:pStyle w:val="ListParagraph"/>
         <w:ind w:left="1080"/>
         <w:rPr>
-          <w:sz w:val="32"/>
-          <w:szCs w:val="32"/>
-        </w:rPr>
-      </w:pPr>
+          <w:rFonts w:hint="eastAsia"/>
+          <w:color w:val="FF0000"/>
+          <w:sz w:val="32"/>
+          <w:szCs w:val="32"/>
+          <w:lang w:val="en-US"/>
+        </w:rPr>
+      </w:pPr>
+      <w:r>
+        <w:rPr>
+          <w:rFonts w:hint="eastAsia"/>
+          <w:sz w:val="32"/>
+          <w:szCs w:val="32"/>
+        </w:rPr>
+        <w:t>通联数据；</w:t>
+      </w:r>
+      <w:r>
+        <w:rPr>
+          <w:rFonts w:hint="eastAsia"/>
+          <w:sz w:val="32"/>
+          <w:szCs w:val="32"/>
+        </w:rPr>
+        <w:t xml:space="preserve"> </w:t>
+      </w:r>
+      <w:r>
+        <w:rPr>
+          <w:rFonts w:hint="eastAsia"/>
+          <w:color w:val="FF0000"/>
+          <w:sz w:val="32"/>
+          <w:szCs w:val="32"/>
+        </w:rPr>
+        <w:t>需要所有基金的代码</w:t>
+      </w:r>
+      <w:r>
+        <w:rPr>
+          <w:rFonts w:hint="eastAsia"/>
+          <w:color w:val="FF0000"/>
+          <w:sz w:val="32"/>
+          <w:szCs w:val="32"/>
+        </w:rPr>
+        <w:t>(</w:t>
+      </w:r>
+      <w:r>
+        <w:rPr>
+          <w:color w:val="FF0000"/>
+          <w:sz w:val="32"/>
+          <w:szCs w:val="32"/>
+          <w:lang w:val="en-US"/>
+        </w:rPr>
+        <w:t>done)</w:t>
+      </w:r>
+      <w:r>
+        <w:rPr>
+          <w:rFonts w:hint="eastAsia"/>
+          <w:color w:val="FF0000"/>
+          <w:sz w:val="32"/>
+          <w:szCs w:val="32"/>
+          <w:lang w:val="en-US"/>
+        </w:rPr>
+        <w:t>【只有</w:t>
+      </w:r>
+      <w:r>
+        <w:rPr>
+          <w:rFonts w:hint="eastAsia"/>
+          <w:color w:val="FF0000"/>
+          <w:sz w:val="32"/>
+          <w:szCs w:val="32"/>
+          <w:lang w:val="en-US"/>
+        </w:rPr>
+        <w:t>3</w:t>
+      </w:r>
+      <w:r>
+        <w:rPr>
+          <w:color w:val="FF0000"/>
+          <w:sz w:val="32"/>
+          <w:szCs w:val="32"/>
+          <w:lang w:val="en-US"/>
+        </w:rPr>
+        <w:t>525</w:t>
+      </w:r>
+      <w:r>
+        <w:rPr>
+          <w:rFonts w:hint="eastAsia"/>
+          <w:color w:val="FF0000"/>
+          <w:sz w:val="32"/>
+          <w:szCs w:val="32"/>
+          <w:lang w:val="en-US"/>
+        </w:rPr>
+        <w:t>，共有</w:t>
+      </w:r>
+      <w:r>
+        <w:rPr>
+          <w:color w:val="FF0000"/>
+          <w:sz w:val="32"/>
+          <w:szCs w:val="32"/>
+          <w:lang w:val="en-US"/>
+        </w:rPr>
+        <w:t>9784</w:t>
+      </w:r>
+      <w:r>
+        <w:rPr>
+          <w:rFonts w:hint="eastAsia"/>
+          <w:color w:val="FF0000"/>
+          <w:sz w:val="32"/>
+          <w:szCs w:val="32"/>
+          <w:lang w:val="en-US"/>
+        </w:rPr>
+        <w:t>只</w:t>
+      </w:r>
+      <w:r>
+        <w:rPr>
+          <w:rFonts w:hint="eastAsia"/>
+          <w:color w:val="FF0000"/>
+          <w:sz w:val="32"/>
+          <w:szCs w:val="32"/>
+          <w:lang w:val="en-US"/>
+        </w:rPr>
+        <w:t>】</w:t>
+      </w:r>
     </w:p>
     <w:p>
       <w:pPr>
@@ -81,6 +195,41 @@
         <w:ind w:left="1080"/>
         <w:rPr>
           <w:rFonts w:hint="eastAsia"/>
+          <w:color w:val="000000" w:themeColor="text1"/>
+          <w:sz w:val="32"/>
+          <w:szCs w:val="32"/>
+          <w:lang w:val="en-US"/>
+        </w:rPr>
+      </w:pPr>
+      <w:r>
+        <w:rPr>
+          <w:rFonts w:hint="eastAsia"/>
+          <w:color w:val="000000" w:themeColor="text1"/>
+          <w:sz w:val="32"/>
+          <w:szCs w:val="32"/>
+          <w:lang w:val="en-US"/>
+        </w:rPr>
+        <w:t>拆分基金种类（货币，股市，债市，混合）</w:t>
+      </w:r>
+    </w:p>
+    <w:p>
+      <w:pPr>
+        <w:pStyle w:val="ListParagraph"/>
+        <w:ind w:left="1080"/>
+        <w:rPr>
+          <w:color w:val="FF0000"/>
+          <w:sz w:val="32"/>
+          <w:szCs w:val="32"/>
+          <w:lang w:val="en-US"/>
+        </w:rPr>
+      </w:pPr>
+    </w:p>
+    <w:p>
+      <w:pPr>
+        <w:pStyle w:val="ListParagraph"/>
+        <w:ind w:left="1080"/>
+        <w:rPr>
+          <w:color w:val="FF0000"/>
           <w:sz w:val="32"/>
           <w:szCs w:val="32"/>
           <w:lang w:val="en-US"/>
@@ -88,6 +237,51 @@
       </w:pPr>
       <w:bookmarkStart w:id="0" w:name="_GoBack"/>
       <w:bookmarkEnd w:id="0"/>
+    </w:p>
+    <w:p>
+      <w:pPr>
+        <w:pStyle w:val="ListParagraph"/>
+        <w:ind w:left="1080"/>
+        <w:rPr>
+          <w:color w:val="FF0000"/>
+          <w:sz w:val="32"/>
+          <w:szCs w:val="32"/>
+          <w:lang w:val="en-US"/>
+        </w:rPr>
+      </w:pPr>
+    </w:p>
+    <w:p>
+      <w:pPr>
+        <w:pStyle w:val="ListParagraph"/>
+        <w:ind w:left="1080"/>
+        <w:rPr>
+          <w:sz w:val="32"/>
+          <w:szCs w:val="32"/>
+          <w:lang w:val="en-US"/>
+        </w:rPr>
+      </w:pPr>
+      <w:r>
+        <w:rPr>
+          <w:rFonts w:hint="eastAsia"/>
+          <w:color w:val="FF0000"/>
+          <w:sz w:val="32"/>
+          <w:szCs w:val="32"/>
+          <w:lang w:val="en-US"/>
+        </w:rPr>
+        <w:t>天天基金爬虫</w:t>
+      </w:r>
+    </w:p>
+    <w:p>
+      <w:pPr>
+        <w:pStyle w:val="ListParagraph"/>
+        <w:ind w:left="1080"/>
+        <w:rPr>
+          <w:rFonts w:hint="eastAsia"/>
+          <w:sz w:val="32"/>
+          <w:szCs w:val="32"/>
+          <w:lang w:val="en-US"/>
+        </w:rPr>
+      </w:pPr>
     </w:p>
     <w:p>
       <w:pPr>

</xml_diff>